<commit_message>
Modify the guidance doc
</commit_message>
<xml_diff>
--- a/Lab4/Lab4-分支预测-实验指导.docx
+++ b/Lab4/Lab4-分支预测-实验指导.docx
@@ -780,21 +780,7 @@
         <w:rPr>
           <w:rFonts w:hint="eastAsia"/>
         </w:rPr>
-        <w:t>表中寻找其是否跳转。只有两者都预测跳转时，</w:t>
-      </w:r>
-      <w:proofErr w:type="gramStart"/>
-      <w:r>
-        <w:rPr>
-          <w:rFonts w:hint="eastAsia"/>
-        </w:rPr>
-        <w:t>才预测</w:t>
-      </w:r>
-      <w:proofErr w:type="gramEnd"/>
-      <w:r>
-        <w:rPr>
-          <w:rFonts w:hint="eastAsia"/>
-        </w:rPr>
-        <w:t>当前指令跳转，并将B</w:t>
+        <w:t>表中寻找其是否跳转。只有两者都预测跳转时，才预测当前指令跳转，并将B</w:t>
       </w:r>
       <w:r>
         <w:t>TB</w:t>
@@ -817,70 +803,44 @@
       <w:r>
         <w:t>HT</w:t>
       </w:r>
-      <w:proofErr w:type="gramStart"/>
+      <w:r>
+        <w:rPr>
+          <w:rFonts w:hint="eastAsia"/>
+        </w:rPr>
+        <w:t>表预测跳转，B</w:t>
+      </w:r>
+      <w:r>
+        <w:t>TB</w:t>
+      </w:r>
+      <w:r>
+        <w:rPr>
+          <w:rFonts w:hint="eastAsia"/>
+        </w:rPr>
+        <w:t>表预测不跳转，或者B</w:t>
+      </w:r>
+      <w:r>
+        <w:t>HT</w:t>
+      </w:r>
       <w:r>
         <w:rPr>
           <w:rFonts w:hint="eastAsia"/>
         </w:rPr>
         <w:t>表预测</w:t>
       </w:r>
-      <w:proofErr w:type="gramEnd"/>
-      <w:r>
-        <w:rPr>
-          <w:rFonts w:hint="eastAsia"/>
-        </w:rPr>
-        <w:t>跳转，B</w:t>
+      <w:r>
+        <w:rPr>
+          <w:rFonts w:hint="eastAsia"/>
+        </w:rPr>
+        <w:t>不跳转，B</w:t>
       </w:r>
       <w:r>
         <w:t>TB</w:t>
       </w:r>
-      <w:proofErr w:type="gramStart"/>
-      <w:r>
-        <w:rPr>
-          <w:rFonts w:hint="eastAsia"/>
-        </w:rPr>
-        <w:t>表预测</w:t>
-      </w:r>
-      <w:proofErr w:type="gramEnd"/>
-      <w:r>
-        <w:rPr>
-          <w:rFonts w:hint="eastAsia"/>
-        </w:rPr>
-        <w:t>不跳转，或者B</w:t>
-      </w:r>
-      <w:r>
-        <w:t>HT</w:t>
-      </w:r>
-      <w:proofErr w:type="gramStart"/>
-      <w:r>
-        <w:rPr>
-          <w:rFonts w:hint="eastAsia"/>
-        </w:rPr>
-        <w:t>表预测</w:t>
-      </w:r>
-      <w:proofErr w:type="gramEnd"/>
-      <w:r>
-        <w:rPr>
-          <w:rFonts w:hint="eastAsia"/>
-        </w:rPr>
-        <w:t>不跳转，B</w:t>
-      </w:r>
-      <w:r>
-        <w:t>TB</w:t>
-      </w:r>
-      <w:proofErr w:type="gramStart"/>
-      <w:r>
-        <w:rPr>
-          <w:rFonts w:hint="eastAsia"/>
-        </w:rPr>
-        <w:t>表预测</w:t>
-      </w:r>
-      <w:proofErr w:type="gramEnd"/>
-      <w:r>
-        <w:rPr>
-          <w:rFonts w:hint="eastAsia"/>
-        </w:rPr>
-        <w:t>跳转，都不预测当前指令跳转。</w:t>
+      <w:r>
+        <w:rPr>
+          <w:rFonts w:hint="eastAsia"/>
+        </w:rPr>
+        <w:t>表预测跳转，都不预测当前指令跳转。</w:t>
       </w:r>
     </w:p>
     <w:p>
@@ -1256,17 +1216,6 @@
     <w:p>
       <w:pPr>
         <w:ind w:left="360" w:firstLine="420"/>
-      </w:pPr>
-      <w:r>
-        <w:t>* 计算整体CPI和加速比</w:t>
-      </w:r>
-    </w:p>
-    <w:p>
-      <w:pPr>
-        <w:ind w:left="360" w:firstLine="420"/>
-        <w:rPr>
-          <w:rFonts w:hint="eastAsia"/>
-        </w:rPr>
       </w:pPr>
     </w:p>
     <w:p>

</xml_diff>